<commit_message>
docs: scenarions numeration fixed
Исправлен номер последнего сценария на правильный.
</commit_message>
<xml_diff>
--- a/docs/Кафедральный ассистент - сценарии использования.docx
+++ b/docs/Кафедральный ассистент - сценарии использования.docx
@@ -6148,7 +6148,17 @@
           <w:sz w:val="28"/>
           <w:szCs w:val="28"/>
         </w:rPr>
-        <w:t xml:space="preserve">6 </w:t>
+        <w:t>4</w:t>
+      </w:r>
+      <w:r>
+        <w:rPr>
+          <w:rFonts w:ascii="Times New Roman" w:hAnsi="Times New Roman" w:cs="Times New Roman"/>
+          <w:b/>
+          <w:bCs/>
+          <w:sz w:val="28"/>
+          <w:szCs w:val="28"/>
+        </w:rPr>
+        <w:t xml:space="preserve"> </w:t>
       </w:r>
       <w:r>
         <w:rPr>
@@ -7032,6 +7042,7 @@
   <w:style w:type="character" w:default="1" w:styleId="a0">
     <w:name w:val="Default Paragraph Font"/>
     <w:uiPriority w:val="1"/>
+    <w:semiHidden/>
     <w:unhideWhenUsed/>
   </w:style>
   <w:style w:type="table" w:default="1" w:styleId="a1">

</xml_diff>

<commit_message>
docs: BPMN diagram added
</commit_message>
<xml_diff>
--- a/docs/Кафедральный ассистент - сценарии использования.docx
+++ b/docs/Кафедральный ассистент - сценарии использования.docx
@@ -448,6 +448,121 @@
             <w:r>
               <w:rPr>
                 <w:rFonts w:ascii="Times New Roman" w:hAnsi="Times New Roman" w:cs="Times New Roman"/>
+                <w:sz w:val="28"/>
+                <w:szCs w:val="28"/>
+              </w:rPr>
+              <w:t xml:space="preserve">Сценарий продолжается от шага №1 основного сценария </w:t>
+            </w:r>
+            <w:r>
+              <w:rPr>
+                <w:rFonts w:ascii="Times New Roman" w:hAnsi="Times New Roman" w:cs="Times New Roman"/>
+                <w:sz w:val="28"/>
+                <w:szCs w:val="28"/>
+                <w:lang w:val="en-US"/>
+              </w:rPr>
+              <w:t>UC</w:t>
+            </w:r>
+            <w:r>
+              <w:rPr>
+                <w:rFonts w:ascii="Times New Roman" w:hAnsi="Times New Roman" w:cs="Times New Roman"/>
+                <w:sz w:val="28"/>
+                <w:szCs w:val="28"/>
+              </w:rPr>
+              <w:t>2</w:t>
+            </w:r>
+            <w:r>
+              <w:rPr>
+                <w:rFonts w:ascii="Times New Roman" w:hAnsi="Times New Roman" w:cs="Times New Roman"/>
+                <w:sz w:val="28"/>
+                <w:szCs w:val="28"/>
+              </w:rPr>
+              <w:t>,</w:t>
+            </w:r>
+            <w:r>
+              <w:rPr>
+                <w:rFonts w:ascii="Times New Roman" w:hAnsi="Times New Roman" w:cs="Times New Roman"/>
+                <w:sz w:val="28"/>
+                <w:szCs w:val="28"/>
+              </w:rPr>
+              <w:t xml:space="preserve"> </w:t>
+            </w:r>
+            <w:r>
+              <w:rPr>
+                <w:rFonts w:ascii="Times New Roman" w:hAnsi="Times New Roman" w:cs="Times New Roman"/>
+                <w:sz w:val="28"/>
+                <w:szCs w:val="28"/>
+                <w:lang w:val="en-US"/>
+              </w:rPr>
+              <w:t>UC</w:t>
+            </w:r>
+            <w:r>
+              <w:rPr>
+                <w:rFonts w:ascii="Times New Roman" w:hAnsi="Times New Roman" w:cs="Times New Roman"/>
+                <w:sz w:val="28"/>
+                <w:szCs w:val="28"/>
+              </w:rPr>
+              <w:t>3</w:t>
+            </w:r>
+            <w:r>
+              <w:rPr>
+                <w:rFonts w:ascii="Times New Roman" w:hAnsi="Times New Roman" w:cs="Times New Roman"/>
+                <w:sz w:val="28"/>
+                <w:szCs w:val="28"/>
+              </w:rPr>
+              <w:t xml:space="preserve"> или </w:t>
+            </w:r>
+            <w:r>
+              <w:rPr>
+                <w:rFonts w:ascii="Times New Roman" w:hAnsi="Times New Roman" w:cs="Times New Roman"/>
+                <w:sz w:val="28"/>
+                <w:szCs w:val="28"/>
+                <w:lang w:val="en-US"/>
+              </w:rPr>
+              <w:t>UC</w:t>
+            </w:r>
+            <w:r>
+              <w:rPr>
+                <w:rFonts w:ascii="Times New Roman" w:hAnsi="Times New Roman" w:cs="Times New Roman"/>
+                <w:sz w:val="28"/>
+                <w:szCs w:val="28"/>
+              </w:rPr>
+              <w:t>4</w:t>
+            </w:r>
+            <w:r>
+              <w:rPr>
+                <w:rFonts w:ascii="Times New Roman" w:hAnsi="Times New Roman" w:cs="Times New Roman"/>
+                <w:sz w:val="28"/>
+                <w:szCs w:val="28"/>
+              </w:rPr>
+              <w:t>.</w:t>
+            </w:r>
+          </w:p>
+          <w:p>
+            <w:pPr>
+              <w:pStyle w:val="a3"/>
+              <w:spacing w:line="360" w:lineRule="auto"/>
+              <w:ind w:left="0"/>
+              <w:rPr>
+                <w:rFonts w:ascii="Times New Roman" w:hAnsi="Times New Roman" w:cs="Times New Roman"/>
+                <w:sz w:val="28"/>
+                <w:szCs w:val="28"/>
+              </w:rPr>
+            </w:pPr>
+          </w:p>
+          <w:p>
+            <w:pPr>
+              <w:pStyle w:val="a3"/>
+              <w:spacing w:line="360" w:lineRule="auto"/>
+              <w:ind w:left="0"/>
+              <w:rPr>
+                <w:rFonts w:ascii="Times New Roman" w:hAnsi="Times New Roman" w:cs="Times New Roman"/>
+                <w:sz w:val="28"/>
+                <w:szCs w:val="28"/>
+              </w:rPr>
+            </w:pPr>
+            <w:r>
+              <w:rPr>
+                <w:rFonts w:ascii="Times New Roman" w:hAnsi="Times New Roman" w:cs="Times New Roman"/>
                 <w:i/>
                 <w:iCs/>
                 <w:sz w:val="28"/>
@@ -513,6 +628,7 @@
           <w:sz w:val="28"/>
           <w:szCs w:val="28"/>
         </w:rPr>
+        <w:lastRenderedPageBreak/>
         <w:t>Альтернативные сценарии</w:t>
       </w:r>
       <w:r>
@@ -590,7 +706,6 @@
                 <w:sz w:val="28"/>
                 <w:szCs w:val="28"/>
               </w:rPr>
-              <w:lastRenderedPageBreak/>
               <w:t>Пользователь</w:t>
             </w:r>
           </w:p>
@@ -1601,7 +1716,23 @@
                 <w:sz w:val="28"/>
                 <w:szCs w:val="28"/>
               </w:rPr>
-              <w:t xml:space="preserve">2 или </w:t>
+              <w:t>2</w:t>
+            </w:r>
+            <w:r>
+              <w:rPr>
+                <w:rFonts w:ascii="Times New Roman" w:hAnsi="Times New Roman" w:cs="Times New Roman"/>
+                <w:sz w:val="28"/>
+                <w:szCs w:val="28"/>
+              </w:rPr>
+              <w:t>,</w:t>
+            </w:r>
+            <w:r>
+              <w:rPr>
+                <w:rFonts w:ascii="Times New Roman" w:hAnsi="Times New Roman" w:cs="Times New Roman"/>
+                <w:sz w:val="28"/>
+                <w:szCs w:val="28"/>
+              </w:rPr>
+              <w:t xml:space="preserve"> </w:t>
             </w:r>
             <w:r>
               <w:rPr>
@@ -1618,7 +1749,40 @@
                 <w:sz w:val="28"/>
                 <w:szCs w:val="28"/>
               </w:rPr>
-              <w:t>3.</w:t>
+              <w:t>3</w:t>
+            </w:r>
+            <w:r>
+              <w:rPr>
+                <w:rFonts w:ascii="Times New Roman" w:hAnsi="Times New Roman" w:cs="Times New Roman"/>
+                <w:sz w:val="28"/>
+                <w:szCs w:val="28"/>
+              </w:rPr>
+              <w:t xml:space="preserve"> или </w:t>
+            </w:r>
+            <w:r>
+              <w:rPr>
+                <w:rFonts w:ascii="Times New Roman" w:hAnsi="Times New Roman" w:cs="Times New Roman"/>
+                <w:sz w:val="28"/>
+                <w:szCs w:val="28"/>
+                <w:lang w:val="en-US"/>
+              </w:rPr>
+              <w:t>UC</w:t>
+            </w:r>
+            <w:r>
+              <w:rPr>
+                <w:rFonts w:ascii="Times New Roman" w:hAnsi="Times New Roman" w:cs="Times New Roman"/>
+                <w:sz w:val="28"/>
+                <w:szCs w:val="28"/>
+              </w:rPr>
+              <w:t>4</w:t>
+            </w:r>
+            <w:r>
+              <w:rPr>
+                <w:rFonts w:ascii="Times New Roman" w:hAnsi="Times New Roman" w:cs="Times New Roman"/>
+                <w:sz w:val="28"/>
+                <w:szCs w:val="28"/>
+              </w:rPr>
+              <w:t>.</w:t>
             </w:r>
           </w:p>
           <w:p>
@@ -2009,7 +2173,23 @@
                 <w:sz w:val="28"/>
                 <w:szCs w:val="28"/>
               </w:rPr>
-              <w:t xml:space="preserve">2 или </w:t>
+              <w:t>2</w:t>
+            </w:r>
+            <w:r>
+              <w:rPr>
+                <w:rFonts w:ascii="Times New Roman" w:hAnsi="Times New Roman" w:cs="Times New Roman"/>
+                <w:sz w:val="28"/>
+                <w:szCs w:val="28"/>
+              </w:rPr>
+              <w:t>,</w:t>
+            </w:r>
+            <w:r>
+              <w:rPr>
+                <w:rFonts w:ascii="Times New Roman" w:hAnsi="Times New Roman" w:cs="Times New Roman"/>
+                <w:sz w:val="28"/>
+                <w:szCs w:val="28"/>
+              </w:rPr>
+              <w:t xml:space="preserve"> </w:t>
             </w:r>
             <w:r>
               <w:rPr>
@@ -2026,7 +2206,40 @@
                 <w:sz w:val="28"/>
                 <w:szCs w:val="28"/>
               </w:rPr>
-              <w:t>3.</w:t>
+              <w:t>3</w:t>
+            </w:r>
+            <w:r>
+              <w:rPr>
+                <w:rFonts w:ascii="Times New Roman" w:hAnsi="Times New Roman" w:cs="Times New Roman"/>
+                <w:sz w:val="28"/>
+                <w:szCs w:val="28"/>
+              </w:rPr>
+              <w:t xml:space="preserve"> или </w:t>
+            </w:r>
+            <w:r>
+              <w:rPr>
+                <w:rFonts w:ascii="Times New Roman" w:hAnsi="Times New Roman" w:cs="Times New Roman"/>
+                <w:sz w:val="28"/>
+                <w:szCs w:val="28"/>
+                <w:lang w:val="en-US"/>
+              </w:rPr>
+              <w:t>UC</w:t>
+            </w:r>
+            <w:r>
+              <w:rPr>
+                <w:rFonts w:ascii="Times New Roman" w:hAnsi="Times New Roman" w:cs="Times New Roman"/>
+                <w:sz w:val="28"/>
+                <w:szCs w:val="28"/>
+              </w:rPr>
+              <w:t>4</w:t>
+            </w:r>
+            <w:r>
+              <w:rPr>
+                <w:rFonts w:ascii="Times New Roman" w:hAnsi="Times New Roman" w:cs="Times New Roman"/>
+                <w:sz w:val="28"/>
+                <w:szCs w:val="28"/>
+              </w:rPr>
+              <w:t>.</w:t>
             </w:r>
           </w:p>
         </w:tc>
@@ -2116,6 +2329,7 @@
                 <w:sz w:val="28"/>
                 <w:szCs w:val="28"/>
               </w:rPr>
+              <w:lastRenderedPageBreak/>
               <w:t>Пользователь</w:t>
             </w:r>
           </w:p>
@@ -2367,7 +2581,23 @@
                 <w:sz w:val="28"/>
                 <w:szCs w:val="28"/>
               </w:rPr>
-              <w:t xml:space="preserve">2 или </w:t>
+              <w:t>2</w:t>
+            </w:r>
+            <w:r>
+              <w:rPr>
+                <w:rFonts w:ascii="Times New Roman" w:hAnsi="Times New Roman" w:cs="Times New Roman"/>
+                <w:sz w:val="28"/>
+                <w:szCs w:val="28"/>
+              </w:rPr>
+              <w:t>,</w:t>
+            </w:r>
+            <w:r>
+              <w:rPr>
+                <w:rFonts w:ascii="Times New Roman" w:hAnsi="Times New Roman" w:cs="Times New Roman"/>
+                <w:sz w:val="28"/>
+                <w:szCs w:val="28"/>
+              </w:rPr>
+              <w:t xml:space="preserve"> </w:t>
             </w:r>
             <w:r>
               <w:rPr>
@@ -2384,7 +2614,40 @@
                 <w:sz w:val="28"/>
                 <w:szCs w:val="28"/>
               </w:rPr>
-              <w:t>3.</w:t>
+              <w:t>3</w:t>
+            </w:r>
+            <w:r>
+              <w:rPr>
+                <w:rFonts w:ascii="Times New Roman" w:hAnsi="Times New Roman" w:cs="Times New Roman"/>
+                <w:sz w:val="28"/>
+                <w:szCs w:val="28"/>
+              </w:rPr>
+              <w:t xml:space="preserve"> или </w:t>
+            </w:r>
+            <w:r>
+              <w:rPr>
+                <w:rFonts w:ascii="Times New Roman" w:hAnsi="Times New Roman" w:cs="Times New Roman"/>
+                <w:sz w:val="28"/>
+                <w:szCs w:val="28"/>
+                <w:lang w:val="en-US"/>
+              </w:rPr>
+              <w:t>UC</w:t>
+            </w:r>
+            <w:r>
+              <w:rPr>
+                <w:rFonts w:ascii="Times New Roman" w:hAnsi="Times New Roman" w:cs="Times New Roman"/>
+                <w:sz w:val="28"/>
+                <w:szCs w:val="28"/>
+              </w:rPr>
+              <w:t>4</w:t>
+            </w:r>
+            <w:r>
+              <w:rPr>
+                <w:rFonts w:ascii="Times New Roman" w:hAnsi="Times New Roman" w:cs="Times New Roman"/>
+                <w:sz w:val="28"/>
+                <w:szCs w:val="28"/>
+              </w:rPr>
+              <w:t>.</w:t>
             </w:r>
           </w:p>
         </w:tc>
@@ -2421,7 +2684,6 @@
           <w:sz w:val="28"/>
           <w:szCs w:val="28"/>
         </w:rPr>
-        <w:lastRenderedPageBreak/>
         <w:t>2б</w:t>
       </w:r>
       <w:r>
@@ -2670,7 +2932,23 @@
                 <w:sz w:val="28"/>
                 <w:szCs w:val="28"/>
               </w:rPr>
-              <w:t xml:space="preserve">2 или </w:t>
+              <w:t>2</w:t>
+            </w:r>
+            <w:r>
+              <w:rPr>
+                <w:rFonts w:ascii="Times New Roman" w:hAnsi="Times New Roman" w:cs="Times New Roman"/>
+                <w:sz w:val="28"/>
+                <w:szCs w:val="28"/>
+              </w:rPr>
+              <w:t>,</w:t>
+            </w:r>
+            <w:r>
+              <w:rPr>
+                <w:rFonts w:ascii="Times New Roman" w:hAnsi="Times New Roman" w:cs="Times New Roman"/>
+                <w:sz w:val="28"/>
+                <w:szCs w:val="28"/>
+              </w:rPr>
+              <w:t xml:space="preserve"> </w:t>
             </w:r>
             <w:r>
               <w:rPr>
@@ -2687,7 +2965,40 @@
                 <w:sz w:val="28"/>
                 <w:szCs w:val="28"/>
               </w:rPr>
-              <w:t>3.</w:t>
+              <w:t>3</w:t>
+            </w:r>
+            <w:r>
+              <w:rPr>
+                <w:rFonts w:ascii="Times New Roman" w:hAnsi="Times New Roman" w:cs="Times New Roman"/>
+                <w:sz w:val="28"/>
+                <w:szCs w:val="28"/>
+              </w:rPr>
+              <w:t xml:space="preserve"> или </w:t>
+            </w:r>
+            <w:r>
+              <w:rPr>
+                <w:rFonts w:ascii="Times New Roman" w:hAnsi="Times New Roman" w:cs="Times New Roman"/>
+                <w:sz w:val="28"/>
+                <w:szCs w:val="28"/>
+                <w:lang w:val="en-US"/>
+              </w:rPr>
+              <w:t>UC</w:t>
+            </w:r>
+            <w:r>
+              <w:rPr>
+                <w:rFonts w:ascii="Times New Roman" w:hAnsi="Times New Roman" w:cs="Times New Roman"/>
+                <w:sz w:val="28"/>
+                <w:szCs w:val="28"/>
+              </w:rPr>
+              <w:t>4</w:t>
+            </w:r>
+            <w:r>
+              <w:rPr>
+                <w:rFonts w:ascii="Times New Roman" w:hAnsi="Times New Roman" w:cs="Times New Roman"/>
+                <w:sz w:val="28"/>
+                <w:szCs w:val="28"/>
+              </w:rPr>
+              <w:t>.</w:t>
             </w:r>
           </w:p>
         </w:tc>
@@ -2724,6 +3035,7 @@
           <w:sz w:val="28"/>
           <w:szCs w:val="28"/>
         </w:rPr>
+        <w:lastRenderedPageBreak/>
         <w:t>2в</w:t>
       </w:r>
       <w:r>
@@ -2972,7 +3284,23 @@
                 <w:sz w:val="28"/>
                 <w:szCs w:val="28"/>
               </w:rPr>
-              <w:t xml:space="preserve">2 или </w:t>
+              <w:t>2</w:t>
+            </w:r>
+            <w:r>
+              <w:rPr>
+                <w:rFonts w:ascii="Times New Roman" w:hAnsi="Times New Roman" w:cs="Times New Roman"/>
+                <w:sz w:val="28"/>
+                <w:szCs w:val="28"/>
+              </w:rPr>
+              <w:t>,</w:t>
+            </w:r>
+            <w:r>
+              <w:rPr>
+                <w:rFonts w:ascii="Times New Roman" w:hAnsi="Times New Roman" w:cs="Times New Roman"/>
+                <w:sz w:val="28"/>
+                <w:szCs w:val="28"/>
+              </w:rPr>
+              <w:t xml:space="preserve"> </w:t>
             </w:r>
             <w:r>
               <w:rPr>
@@ -2989,7 +3317,40 @@
                 <w:sz w:val="28"/>
                 <w:szCs w:val="28"/>
               </w:rPr>
-              <w:t>3.</w:t>
+              <w:t>3</w:t>
+            </w:r>
+            <w:r>
+              <w:rPr>
+                <w:rFonts w:ascii="Times New Roman" w:hAnsi="Times New Roman" w:cs="Times New Roman"/>
+                <w:sz w:val="28"/>
+                <w:szCs w:val="28"/>
+              </w:rPr>
+              <w:t xml:space="preserve"> или </w:t>
+            </w:r>
+            <w:r>
+              <w:rPr>
+                <w:rFonts w:ascii="Times New Roman" w:hAnsi="Times New Roman" w:cs="Times New Roman"/>
+                <w:sz w:val="28"/>
+                <w:szCs w:val="28"/>
+                <w:lang w:val="en-US"/>
+              </w:rPr>
+              <w:t>UC</w:t>
+            </w:r>
+            <w:r>
+              <w:rPr>
+                <w:rFonts w:ascii="Times New Roman" w:hAnsi="Times New Roman" w:cs="Times New Roman"/>
+                <w:sz w:val="28"/>
+                <w:szCs w:val="28"/>
+              </w:rPr>
+              <w:t>4</w:t>
+            </w:r>
+            <w:r>
+              <w:rPr>
+                <w:rFonts w:ascii="Times New Roman" w:hAnsi="Times New Roman" w:cs="Times New Roman"/>
+                <w:sz w:val="28"/>
+                <w:szCs w:val="28"/>
+              </w:rPr>
+              <w:t>.</w:t>
             </w:r>
           </w:p>
         </w:tc>
@@ -3119,7 +3480,6 @@
           <w:sz w:val="28"/>
           <w:szCs w:val="28"/>
         </w:rPr>
-        <w:lastRenderedPageBreak/>
         <w:t>Предусловие:</w:t>
       </w:r>
       <w:r>
@@ -3289,6 +3649,7 @@
                 <w:sz w:val="28"/>
                 <w:szCs w:val="28"/>
               </w:rPr>
+              <w:lastRenderedPageBreak/>
               <w:t xml:space="preserve">1. </w:t>
             </w:r>
             <w:r>
@@ -3793,7 +4154,23 @@
                 <w:sz w:val="28"/>
                 <w:szCs w:val="28"/>
               </w:rPr>
-              <w:t xml:space="preserve">2 или </w:t>
+              <w:t>2</w:t>
+            </w:r>
+            <w:r>
+              <w:rPr>
+                <w:rFonts w:ascii="Times New Roman" w:hAnsi="Times New Roman" w:cs="Times New Roman"/>
+                <w:sz w:val="28"/>
+                <w:szCs w:val="28"/>
+              </w:rPr>
+              <w:t>,</w:t>
+            </w:r>
+            <w:r>
+              <w:rPr>
+                <w:rFonts w:ascii="Times New Roman" w:hAnsi="Times New Roman" w:cs="Times New Roman"/>
+                <w:sz w:val="28"/>
+                <w:szCs w:val="28"/>
+              </w:rPr>
+              <w:t xml:space="preserve"> </w:t>
             </w:r>
             <w:r>
               <w:rPr>
@@ -3810,20 +4187,41 @@
                 <w:sz w:val="28"/>
                 <w:szCs w:val="28"/>
               </w:rPr>
-              <w:t>3.</w:t>
-            </w:r>
-          </w:p>
-          <w:p>
-            <w:pPr>
-              <w:pStyle w:val="a3"/>
-              <w:spacing w:line="360" w:lineRule="auto"/>
-              <w:ind w:left="0"/>
-              <w:rPr>
-                <w:rFonts w:ascii="Times New Roman" w:hAnsi="Times New Roman" w:cs="Times New Roman"/>
-                <w:sz w:val="28"/>
-                <w:szCs w:val="28"/>
-              </w:rPr>
-            </w:pPr>
+              <w:t>3</w:t>
+            </w:r>
+            <w:r>
+              <w:rPr>
+                <w:rFonts w:ascii="Times New Roman" w:hAnsi="Times New Roman" w:cs="Times New Roman"/>
+                <w:sz w:val="28"/>
+                <w:szCs w:val="28"/>
+              </w:rPr>
+              <w:t xml:space="preserve"> или </w:t>
+            </w:r>
+            <w:r>
+              <w:rPr>
+                <w:rFonts w:ascii="Times New Roman" w:hAnsi="Times New Roman" w:cs="Times New Roman"/>
+                <w:sz w:val="28"/>
+                <w:szCs w:val="28"/>
+                <w:lang w:val="en-US"/>
+              </w:rPr>
+              <w:t>UC</w:t>
+            </w:r>
+            <w:r>
+              <w:rPr>
+                <w:rFonts w:ascii="Times New Roman" w:hAnsi="Times New Roman" w:cs="Times New Roman"/>
+                <w:sz w:val="28"/>
+                <w:szCs w:val="28"/>
+              </w:rPr>
+              <w:t>4</w:t>
+            </w:r>
+            <w:r>
+              <w:rPr>
+                <w:rFonts w:ascii="Times New Roman" w:hAnsi="Times New Roman" w:cs="Times New Roman"/>
+                <w:sz w:val="28"/>
+                <w:szCs w:val="28"/>
+              </w:rPr>
+              <w:t>.</w:t>
+            </w:r>
           </w:p>
           <w:p>
             <w:pPr>
@@ -4447,7 +4845,23 @@
                 <w:sz w:val="28"/>
                 <w:szCs w:val="28"/>
               </w:rPr>
-              <w:t xml:space="preserve">2 или </w:t>
+              <w:t>2</w:t>
+            </w:r>
+            <w:r>
+              <w:rPr>
+                <w:rFonts w:ascii="Times New Roman" w:hAnsi="Times New Roman" w:cs="Times New Roman"/>
+                <w:sz w:val="28"/>
+                <w:szCs w:val="28"/>
+              </w:rPr>
+              <w:t>,</w:t>
+            </w:r>
+            <w:r>
+              <w:rPr>
+                <w:rFonts w:ascii="Times New Roman" w:hAnsi="Times New Roman" w:cs="Times New Roman"/>
+                <w:sz w:val="28"/>
+                <w:szCs w:val="28"/>
+              </w:rPr>
+              <w:t xml:space="preserve"> </w:t>
             </w:r>
             <w:r>
               <w:rPr>
@@ -4464,7 +4878,40 @@
                 <w:sz w:val="28"/>
                 <w:szCs w:val="28"/>
               </w:rPr>
-              <w:t>3.</w:t>
+              <w:t>3</w:t>
+            </w:r>
+            <w:r>
+              <w:rPr>
+                <w:rFonts w:ascii="Times New Roman" w:hAnsi="Times New Roman" w:cs="Times New Roman"/>
+                <w:sz w:val="28"/>
+                <w:szCs w:val="28"/>
+              </w:rPr>
+              <w:t xml:space="preserve"> или </w:t>
+            </w:r>
+            <w:r>
+              <w:rPr>
+                <w:rFonts w:ascii="Times New Roman" w:hAnsi="Times New Roman" w:cs="Times New Roman"/>
+                <w:sz w:val="28"/>
+                <w:szCs w:val="28"/>
+                <w:lang w:val="en-US"/>
+              </w:rPr>
+              <w:t>UC</w:t>
+            </w:r>
+            <w:r>
+              <w:rPr>
+                <w:rFonts w:ascii="Times New Roman" w:hAnsi="Times New Roman" w:cs="Times New Roman"/>
+                <w:sz w:val="28"/>
+                <w:szCs w:val="28"/>
+              </w:rPr>
+              <w:t>4</w:t>
+            </w:r>
+            <w:r>
+              <w:rPr>
+                <w:rFonts w:ascii="Times New Roman" w:hAnsi="Times New Roman" w:cs="Times New Roman"/>
+                <w:sz w:val="28"/>
+                <w:szCs w:val="28"/>
+              </w:rPr>
+              <w:t>.</w:t>
             </w:r>
           </w:p>
         </w:tc>
@@ -4769,7 +5216,23 @@
                 <w:sz w:val="28"/>
                 <w:szCs w:val="28"/>
               </w:rPr>
-              <w:t xml:space="preserve">2 или </w:t>
+              <w:t>2</w:t>
+            </w:r>
+            <w:r>
+              <w:rPr>
+                <w:rFonts w:ascii="Times New Roman" w:hAnsi="Times New Roman" w:cs="Times New Roman"/>
+                <w:sz w:val="28"/>
+                <w:szCs w:val="28"/>
+              </w:rPr>
+              <w:t>,</w:t>
+            </w:r>
+            <w:r>
+              <w:rPr>
+                <w:rFonts w:ascii="Times New Roman" w:hAnsi="Times New Roman" w:cs="Times New Roman"/>
+                <w:sz w:val="28"/>
+                <w:szCs w:val="28"/>
+              </w:rPr>
+              <w:t xml:space="preserve"> </w:t>
             </w:r>
             <w:r>
               <w:rPr>
@@ -4786,7 +5249,40 @@
                 <w:sz w:val="28"/>
                 <w:szCs w:val="28"/>
               </w:rPr>
-              <w:t>3.</w:t>
+              <w:t>3</w:t>
+            </w:r>
+            <w:r>
+              <w:rPr>
+                <w:rFonts w:ascii="Times New Roman" w:hAnsi="Times New Roman" w:cs="Times New Roman"/>
+                <w:sz w:val="28"/>
+                <w:szCs w:val="28"/>
+              </w:rPr>
+              <w:t xml:space="preserve"> или </w:t>
+            </w:r>
+            <w:r>
+              <w:rPr>
+                <w:rFonts w:ascii="Times New Roman" w:hAnsi="Times New Roman" w:cs="Times New Roman"/>
+                <w:sz w:val="28"/>
+                <w:szCs w:val="28"/>
+                <w:lang w:val="en-US"/>
+              </w:rPr>
+              <w:t>UC</w:t>
+            </w:r>
+            <w:r>
+              <w:rPr>
+                <w:rFonts w:ascii="Times New Roman" w:hAnsi="Times New Roman" w:cs="Times New Roman"/>
+                <w:sz w:val="28"/>
+                <w:szCs w:val="28"/>
+              </w:rPr>
+              <w:t>4</w:t>
+            </w:r>
+            <w:r>
+              <w:rPr>
+                <w:rFonts w:ascii="Times New Roman" w:hAnsi="Times New Roman" w:cs="Times New Roman"/>
+                <w:sz w:val="28"/>
+                <w:szCs w:val="28"/>
+              </w:rPr>
+              <w:t>.</w:t>
             </w:r>
           </w:p>
         </w:tc>
@@ -5108,7 +5604,23 @@
                 <w:sz w:val="28"/>
                 <w:szCs w:val="28"/>
               </w:rPr>
-              <w:t xml:space="preserve">2 или </w:t>
+              <w:t>2</w:t>
+            </w:r>
+            <w:r>
+              <w:rPr>
+                <w:rFonts w:ascii="Times New Roman" w:hAnsi="Times New Roman" w:cs="Times New Roman"/>
+                <w:sz w:val="28"/>
+                <w:szCs w:val="28"/>
+              </w:rPr>
+              <w:t>,</w:t>
+            </w:r>
+            <w:r>
+              <w:rPr>
+                <w:rFonts w:ascii="Times New Roman" w:hAnsi="Times New Roman" w:cs="Times New Roman"/>
+                <w:sz w:val="28"/>
+                <w:szCs w:val="28"/>
+              </w:rPr>
+              <w:t xml:space="preserve"> </w:t>
             </w:r>
             <w:r>
               <w:rPr>
@@ -5125,7 +5637,40 @@
                 <w:sz w:val="28"/>
                 <w:szCs w:val="28"/>
               </w:rPr>
-              <w:t>3.</w:t>
+              <w:t>3</w:t>
+            </w:r>
+            <w:r>
+              <w:rPr>
+                <w:rFonts w:ascii="Times New Roman" w:hAnsi="Times New Roman" w:cs="Times New Roman"/>
+                <w:sz w:val="28"/>
+                <w:szCs w:val="28"/>
+              </w:rPr>
+              <w:t xml:space="preserve"> или </w:t>
+            </w:r>
+            <w:r>
+              <w:rPr>
+                <w:rFonts w:ascii="Times New Roman" w:hAnsi="Times New Roman" w:cs="Times New Roman"/>
+                <w:sz w:val="28"/>
+                <w:szCs w:val="28"/>
+                <w:lang w:val="en-US"/>
+              </w:rPr>
+              <w:t>UC</w:t>
+            </w:r>
+            <w:r>
+              <w:rPr>
+                <w:rFonts w:ascii="Times New Roman" w:hAnsi="Times New Roman" w:cs="Times New Roman"/>
+                <w:sz w:val="28"/>
+                <w:szCs w:val="28"/>
+              </w:rPr>
+              <w:t>4</w:t>
+            </w:r>
+            <w:r>
+              <w:rPr>
+                <w:rFonts w:ascii="Times New Roman" w:hAnsi="Times New Roman" w:cs="Times New Roman"/>
+                <w:sz w:val="28"/>
+                <w:szCs w:val="28"/>
+              </w:rPr>
+              <w:t>.</w:t>
             </w:r>
           </w:p>
         </w:tc>
@@ -5431,7 +5976,23 @@
                 <w:sz w:val="28"/>
                 <w:szCs w:val="28"/>
               </w:rPr>
-              <w:t xml:space="preserve">2 или </w:t>
+              <w:t>2</w:t>
+            </w:r>
+            <w:r>
+              <w:rPr>
+                <w:rFonts w:ascii="Times New Roman" w:hAnsi="Times New Roman" w:cs="Times New Roman"/>
+                <w:sz w:val="28"/>
+                <w:szCs w:val="28"/>
+              </w:rPr>
+              <w:t>,</w:t>
+            </w:r>
+            <w:r>
+              <w:rPr>
+                <w:rFonts w:ascii="Times New Roman" w:hAnsi="Times New Roman" w:cs="Times New Roman"/>
+                <w:sz w:val="28"/>
+                <w:szCs w:val="28"/>
+              </w:rPr>
+              <w:t xml:space="preserve"> </w:t>
             </w:r>
             <w:r>
               <w:rPr>
@@ -5448,7 +6009,40 @@
                 <w:sz w:val="28"/>
                 <w:szCs w:val="28"/>
               </w:rPr>
-              <w:t>3.</w:t>
+              <w:t>3</w:t>
+            </w:r>
+            <w:r>
+              <w:rPr>
+                <w:rFonts w:ascii="Times New Roman" w:hAnsi="Times New Roman" w:cs="Times New Roman"/>
+                <w:sz w:val="28"/>
+                <w:szCs w:val="28"/>
+              </w:rPr>
+              <w:t xml:space="preserve"> или </w:t>
+            </w:r>
+            <w:r>
+              <w:rPr>
+                <w:rFonts w:ascii="Times New Roman" w:hAnsi="Times New Roman" w:cs="Times New Roman"/>
+                <w:sz w:val="28"/>
+                <w:szCs w:val="28"/>
+                <w:lang w:val="en-US"/>
+              </w:rPr>
+              <w:t>UC</w:t>
+            </w:r>
+            <w:r>
+              <w:rPr>
+                <w:rFonts w:ascii="Times New Roman" w:hAnsi="Times New Roman" w:cs="Times New Roman"/>
+                <w:sz w:val="28"/>
+                <w:szCs w:val="28"/>
+              </w:rPr>
+              <w:t>4</w:t>
+            </w:r>
+            <w:r>
+              <w:rPr>
+                <w:rFonts w:ascii="Times New Roman" w:hAnsi="Times New Roman" w:cs="Times New Roman"/>
+                <w:sz w:val="28"/>
+                <w:szCs w:val="28"/>
+              </w:rPr>
+              <w:t>.</w:t>
             </w:r>
           </w:p>
         </w:tc>
@@ -5754,7 +6348,23 @@
                 <w:sz w:val="28"/>
                 <w:szCs w:val="28"/>
               </w:rPr>
-              <w:t xml:space="preserve">2 или </w:t>
+              <w:t>2</w:t>
+            </w:r>
+            <w:r>
+              <w:rPr>
+                <w:rFonts w:ascii="Times New Roman" w:hAnsi="Times New Roman" w:cs="Times New Roman"/>
+                <w:sz w:val="28"/>
+                <w:szCs w:val="28"/>
+              </w:rPr>
+              <w:t>,</w:t>
+            </w:r>
+            <w:r>
+              <w:rPr>
+                <w:rFonts w:ascii="Times New Roman" w:hAnsi="Times New Roman" w:cs="Times New Roman"/>
+                <w:sz w:val="28"/>
+                <w:szCs w:val="28"/>
+              </w:rPr>
+              <w:t xml:space="preserve"> </w:t>
             </w:r>
             <w:r>
               <w:rPr>
@@ -5771,7 +6381,40 @@
                 <w:sz w:val="28"/>
                 <w:szCs w:val="28"/>
               </w:rPr>
-              <w:t>3.</w:t>
+              <w:t>3</w:t>
+            </w:r>
+            <w:r>
+              <w:rPr>
+                <w:rFonts w:ascii="Times New Roman" w:hAnsi="Times New Roman" w:cs="Times New Roman"/>
+                <w:sz w:val="28"/>
+                <w:szCs w:val="28"/>
+              </w:rPr>
+              <w:t xml:space="preserve"> или </w:t>
+            </w:r>
+            <w:r>
+              <w:rPr>
+                <w:rFonts w:ascii="Times New Roman" w:hAnsi="Times New Roman" w:cs="Times New Roman"/>
+                <w:sz w:val="28"/>
+                <w:szCs w:val="28"/>
+                <w:lang w:val="en-US"/>
+              </w:rPr>
+              <w:t>UC</w:t>
+            </w:r>
+            <w:r>
+              <w:rPr>
+                <w:rFonts w:ascii="Times New Roman" w:hAnsi="Times New Roman" w:cs="Times New Roman"/>
+                <w:sz w:val="28"/>
+                <w:szCs w:val="28"/>
+              </w:rPr>
+              <w:t>4</w:t>
+            </w:r>
+            <w:r>
+              <w:rPr>
+                <w:rFonts w:ascii="Times New Roman" w:hAnsi="Times New Roman" w:cs="Times New Roman"/>
+                <w:sz w:val="28"/>
+                <w:szCs w:val="28"/>
+              </w:rPr>
+              <w:t>.</w:t>
             </w:r>
           </w:p>
         </w:tc>
@@ -5861,6 +6504,7 @@
                 <w:sz w:val="28"/>
                 <w:szCs w:val="28"/>
               </w:rPr>
+              <w:lastRenderedPageBreak/>
               <w:t>Пользователь</w:t>
             </w:r>
           </w:p>
@@ -6076,7 +6720,23 @@
                 <w:sz w:val="28"/>
                 <w:szCs w:val="28"/>
               </w:rPr>
-              <w:t xml:space="preserve">2 или </w:t>
+              <w:t>2</w:t>
+            </w:r>
+            <w:r>
+              <w:rPr>
+                <w:rFonts w:ascii="Times New Roman" w:hAnsi="Times New Roman" w:cs="Times New Roman"/>
+                <w:sz w:val="28"/>
+                <w:szCs w:val="28"/>
+              </w:rPr>
+              <w:t>,</w:t>
+            </w:r>
+            <w:r>
+              <w:rPr>
+                <w:rFonts w:ascii="Times New Roman" w:hAnsi="Times New Roman" w:cs="Times New Roman"/>
+                <w:sz w:val="28"/>
+                <w:szCs w:val="28"/>
+              </w:rPr>
+              <w:t xml:space="preserve"> </w:t>
             </w:r>
             <w:r>
               <w:rPr>
@@ -6093,7 +6753,40 @@
                 <w:sz w:val="28"/>
                 <w:szCs w:val="28"/>
               </w:rPr>
-              <w:t>3.</w:t>
+              <w:t>3</w:t>
+            </w:r>
+            <w:r>
+              <w:rPr>
+                <w:rFonts w:ascii="Times New Roman" w:hAnsi="Times New Roman" w:cs="Times New Roman"/>
+                <w:sz w:val="28"/>
+                <w:szCs w:val="28"/>
+              </w:rPr>
+              <w:t xml:space="preserve"> или </w:t>
+            </w:r>
+            <w:r>
+              <w:rPr>
+                <w:rFonts w:ascii="Times New Roman" w:hAnsi="Times New Roman" w:cs="Times New Roman"/>
+                <w:sz w:val="28"/>
+                <w:szCs w:val="28"/>
+                <w:lang w:val="en-US"/>
+              </w:rPr>
+              <w:t>UC</w:t>
+            </w:r>
+            <w:r>
+              <w:rPr>
+                <w:rFonts w:ascii="Times New Roman" w:hAnsi="Times New Roman" w:cs="Times New Roman"/>
+                <w:sz w:val="28"/>
+                <w:szCs w:val="28"/>
+              </w:rPr>
+              <w:t>4</w:t>
+            </w:r>
+            <w:r>
+              <w:rPr>
+                <w:rFonts w:ascii="Times New Roman" w:hAnsi="Times New Roman" w:cs="Times New Roman"/>
+                <w:sz w:val="28"/>
+                <w:szCs w:val="28"/>
+              </w:rPr>
+              <w:t>.</w:t>
             </w:r>
           </w:p>
         </w:tc>

</xml_diff>